<commit_message>
Rajout d'un titre dans le guide de la base de données
</commit_message>
<xml_diff>
--- a/Documentation/Sources des PDF/Guide_base_de_donnees.docx
+++ b/Documentation/Sources des PDF/Guide_base_de_donnees.docx
@@ -4,8 +4,8 @@
   <w:body>
     <w:tbl>
       <w:tblPr>
+        <w:tblpPr w:leftFromText="141" w:rightFromText="141" w:tblpY="675"/>
         <w:tblW w:w="8700" w:type="dxa"/>
-        <w:jc w:val="center"/>
         <w:tblCellMar>
           <w:left w:w="70" w:type="dxa"/>
           <w:right w:w="70" w:type="dxa"/>
@@ -21,7 +21,6 @@
       <w:tr>
         <w:trPr>
           <w:trHeight w:val="315"/>
-          <w:jc w:val="center"/>
         </w:trPr>
         <w:tc>
           <w:tcPr>
@@ -176,7 +175,6 @@
       <w:tr>
         <w:trPr>
           <w:trHeight w:val="2400"/>
-          <w:jc w:val="center"/>
         </w:trPr>
         <w:tc>
           <w:tcPr>
@@ -409,13 +407,10 @@
             </w:r>
           </w:p>
         </w:tc>
-        <w:bookmarkStart w:id="1" w:name="_GoBack"/>
-        <w:bookmarkEnd w:id="1"/>
       </w:tr>
       <w:tr>
         <w:trPr>
           <w:trHeight w:val="600"/>
-          <w:jc w:val="center"/>
         </w:trPr>
         <w:tc>
           <w:tcPr>
@@ -572,7 +567,6 @@
       <w:tr>
         <w:trPr>
           <w:trHeight w:val="315"/>
-          <w:jc w:val="center"/>
         </w:trPr>
         <w:tc>
           <w:tcPr>
@@ -727,7 +721,6 @@
       <w:tr>
         <w:trPr>
           <w:trHeight w:val="315"/>
-          <w:jc w:val="center"/>
         </w:trPr>
         <w:tc>
           <w:tcPr>
@@ -883,7 +876,6 @@
       <w:tr>
         <w:trPr>
           <w:trHeight w:val="315"/>
-          <w:jc w:val="center"/>
         </w:trPr>
         <w:tc>
           <w:tcPr>
@@ -1019,7 +1011,6 @@
       <w:tr>
         <w:trPr>
           <w:trHeight w:val="315"/>
-          <w:jc w:val="center"/>
         </w:trPr>
         <w:tc>
           <w:tcPr>
@@ -1194,7 +1185,6 @@
       <w:tr>
         <w:trPr>
           <w:trHeight w:val="315"/>
-          <w:jc w:val="center"/>
         </w:trPr>
         <w:tc>
           <w:tcPr>
@@ -1361,7 +1351,6 @@
       <w:tr>
         <w:trPr>
           <w:trHeight w:val="315"/>
-          <w:jc w:val="center"/>
         </w:trPr>
         <w:tc>
           <w:tcPr>
@@ -1528,7 +1517,6 @@
       <w:tr>
         <w:trPr>
           <w:trHeight w:val="330"/>
-          <w:jc w:val="center"/>
         </w:trPr>
         <w:tc>
           <w:tcPr>
@@ -1710,7 +1698,6 @@
       <w:tr>
         <w:trPr>
           <w:trHeight w:val="315"/>
-          <w:jc w:val="center"/>
         </w:trPr>
         <w:tc>
           <w:tcPr>
@@ -1877,7 +1864,6 @@
       <w:tr>
         <w:trPr>
           <w:trHeight w:val="1800"/>
-          <w:jc w:val="center"/>
         </w:trPr>
         <w:tc>
           <w:tcPr>
@@ -2052,7 +2038,6 @@
       <w:tr>
         <w:trPr>
           <w:trHeight w:val="900"/>
-          <w:jc w:val="center"/>
         </w:trPr>
         <w:tc>
           <w:tcPr>
@@ -2237,7 +2222,6 @@
       <w:tr>
         <w:trPr>
           <w:trHeight w:val="1800"/>
-          <w:jc w:val="center"/>
         </w:trPr>
         <w:tc>
           <w:tcPr>
@@ -2351,7 +2335,17 @@
                 <w:color w:val="000000"/>
                 <w:lang w:eastAsia="fr-FR"/>
               </w:rPr>
-              <w:t>Produit Intérieur Brut (PPA : Parité de Pouvoir d'Achat) par habitant en dollars. Cette méthode de calcul du PIB permet d'établir plus efficacement une comparaison entre pays du pouvoir d'achat des devises nationales.</w:t>
+              <w:t>P</w:t>
+            </w:r>
+            <w:bookmarkStart w:id="1" w:name="_GoBack"/>
+            <w:bookmarkEnd w:id="1"/>
+            <w:r>
+              <w:rPr>
+                <w:rFonts w:ascii="Source Sans Pro Light" w:eastAsia="Times New Roman" w:hAnsi="Source Sans Pro Light" w:cs="Calibri"/>
+                <w:color w:val="000000"/>
+                <w:lang w:eastAsia="fr-FR"/>
+              </w:rPr>
+              <w:t>roduit Intérieur Brut (PPA : Parité de Pouvoir d'Achat) par habitant en dollars. Cette méthode de calcul du PIB permet d'établir plus efficacement une comparaison entre pays du pouvoir d'achat des devises nationales.</w:t>
             </w:r>
           </w:p>
         </w:tc>
@@ -2396,7 +2390,6 @@
       <w:tr>
         <w:trPr>
           <w:trHeight w:val="330"/>
-          <w:jc w:val="center"/>
         </w:trPr>
         <w:tc>
           <w:tcPr>
@@ -2553,7 +2546,6 @@
       <w:tr>
         <w:trPr>
           <w:trHeight w:val="300"/>
-          <w:jc w:val="center"/>
         </w:trPr>
         <w:tc>
           <w:tcPr>
@@ -2666,7 +2658,41 @@
     <w:p>
       <w:pPr>
         <w:jc w:val="center"/>
+        <w:rPr>
+          <w:rFonts w:ascii="Source Sans Pro Light" w:hAnsi="Source Sans Pro Light"/>
+          <w:sz w:val="28"/>
+          <w:szCs w:val="28"/>
+        </w:rPr>
       </w:pPr>
+      <w:r>
+        <w:rPr>
+          <w:rFonts w:ascii="Source Sans Pro Light" w:hAnsi="Source Sans Pro Light"/>
+          <w:sz w:val="28"/>
+          <w:szCs w:val="28"/>
+          <w:u w:val="single"/>
+        </w:rPr>
+        <w:t>Guide de la base de données (Europe)</w:t>
+      </w:r>
+      <w:r>
+        <w:rPr>
+          <w:rFonts w:ascii="Source Sans Pro Light" w:hAnsi="Source Sans Pro Light"/>
+          <w:sz w:val="28"/>
+          <w:szCs w:val="28"/>
+        </w:rPr>
+        <w:t xml:space="preserve"> : Table </w:t>
+      </w:r>
+      <w:r>
+        <w:rPr>
+          <w:rFonts w:ascii="Source Sans Pro Light" w:hAnsi="Source Sans Pro Light"/>
+          <w:b/>
+          <w:bCs/>
+          <w:i/>
+          <w:iCs/>
+          <w:sz w:val="28"/>
+          <w:szCs w:val="28"/>
+        </w:rPr>
+        <w:t>countries</w:t>
+      </w:r>
     </w:p>
     <w:sectPr>
       <w:pgSz w:w="11906" w:h="16838"/>

</xml_diff>